<commit_message>
Added screenshot and instructions on how to run
</commit_message>
<xml_diff>
--- a/Assignment-5/Integration_tests.docx
+++ b/Assignment-5/Integration_tests.docx
@@ -2,6 +2,67 @@
 <file path=word/document.xml><?xml version="1.0" encoding="utf-8"?>
 <w:document xmlns:wpc="http://schemas.microsoft.com/office/word/2010/wordprocessingCanvas" xmlns:cx="http://schemas.microsoft.com/office/drawing/2014/chartex" xmlns:cx1="http://schemas.microsoft.com/office/drawing/2015/9/8/chartex" xmlns:cx2="http://schemas.microsoft.com/office/drawing/2015/10/21/chartex" xmlns:cx3="http://schemas.microsoft.com/office/drawing/2016/5/9/chartex" xmlns:cx4="http://schemas.microsoft.com/office/drawing/2016/5/10/chartex" xmlns:cx5="http://schemas.microsoft.com/office/drawing/2016/5/11/chartex" xmlns:cx6="http://schemas.microsoft.com/office/drawing/2016/5/12/chartex" xmlns:cx7="http://schemas.microsoft.com/office/drawing/2016/5/13/chartex" xmlns:cx8="http://schemas.microsoft.com/office/drawing/2016/5/14/chartex" xmlns:mc="http://schemas.openxmlformats.org/markup-compatibility/2006" xmlns:aink="http://schemas.microsoft.com/office/drawing/2016/ink" xmlns:am3d="http://schemas.microsoft.com/office/drawing/2017/model3d" xmlns:o="urn:schemas-microsoft-com:office:office" xmlns:oel="http://schemas.microsoft.com/office/2019/extlst" xmlns:r="http://schemas.openxmlformats.org/officeDocument/2006/relationships" xmlns:m="http://schemas.openxmlformats.org/officeDocument/2006/math" xmlns:v="urn:schemas-microsoft-com:vml" xmlns:wp14="http://schemas.microsoft.com/office/word/2010/wordprocessingDrawing" xmlns:wp="http://schemas.openxmlformats.org/drawingml/2006/wordprocessingDrawing" xmlns:w10="urn:schemas-microsoft-com:office:word" xmlns:w="http://schemas.openxmlformats.org/wordprocessingml/2006/main" xmlns:w14="http://schemas.microsoft.com/office/word/2010/wordml" xmlns:w15="http://schemas.microsoft.com/office/word/2012/wordml" xmlns:w16cex="http://schemas.microsoft.com/office/word/2018/wordml/cex" xmlns:w16cid="http://schemas.microsoft.com/office/word/2016/wordml/cid" xmlns:w16="http://schemas.microsoft.com/office/word/2018/wordml" xmlns:w16du="http://schemas.microsoft.com/office/word/2023/wordml/word16du" xmlns:w16sdtdh="http://schemas.microsoft.com/office/word/2020/wordml/sdtdatahash" xmlns:w16se="http://schemas.microsoft.com/office/word/2015/wordml/symex" xmlns:wpg="http://schemas.microsoft.com/office/word/2010/wordprocessingGroup" xmlns:wpi="http://schemas.microsoft.com/office/word/2010/wordprocessingInk" xmlns:wne="http://schemas.microsoft.com/office/word/2006/wordml" xmlns:wps="http://schemas.microsoft.com/office/word/2010/wordprocessingShape" mc:Ignorable="w14 w15 w16se w16cid w16 w16cex w16sdtdh w16du wp14">
   <w:body>
+    <w:p>
+      <w:pPr>
+        <w:rPr>
+          <w:b/>
+          <w:bCs/>
+        </w:rPr>
+      </w:pPr>
+      <w:r>
+        <w:rPr>
+          <w:b/>
+          <w:bCs/>
+        </w:rPr>
+        <w:t xml:space="preserve">To execute the </w:t>
+      </w:r>
+      <w:r>
+        <w:rPr>
+          <w:b/>
+          <w:bCs/>
+        </w:rPr>
+        <w:t xml:space="preserve">integration </w:t>
+      </w:r>
+      <w:r>
+        <w:rPr>
+          <w:b/>
+          <w:bCs/>
+        </w:rPr>
+        <w:t>test scripts:</w:t>
+      </w:r>
+    </w:p>
+    <w:p>
+      <w:pPr>
+        <w:pStyle w:val="ListParagraph"/>
+        <w:numPr>
+          <w:ilvl w:val="0"/>
+          <w:numId w:val="3"/>
+        </w:numPr>
+        <w:rPr>
+          <w:b/>
+          <w:bCs/>
+        </w:rPr>
+      </w:pPr>
+      <w:r>
+        <w:t xml:space="preserve">make sure you are in the root directory of the folder after creating the virtual environment. Run: python -m </w:t>
+      </w:r>
+      <w:proofErr w:type="spellStart"/>
+      <w:r>
+        <w:t>unittest</w:t>
+      </w:r>
+      <w:proofErr w:type="spellEnd"/>
+      <w:r>
+        <w:t xml:space="preserve"> test-script-name.py</w:t>
+      </w:r>
+    </w:p>
+    <w:p>
+      <w:pPr>
+        <w:rPr>
+          <w:b/>
+          <w:bCs/>
+        </w:rPr>
+      </w:pPr>
+    </w:p>
     <w:p>
       <w:pPr>
         <w:pStyle w:val="ListParagraph"/>
@@ -32,6 +93,45 @@
         <w:t>)</w:t>
       </w:r>
     </w:p>
+    <w:p>
+      <w:r>
+        <w:drawing>
+          <wp:inline distT="0" distB="0" distL="0" distR="0" wp14:anchorId="73631CFB" wp14:editId="34B9E4E4">
+            <wp:extent cx="5943600" cy="708660"/>
+            <wp:effectExtent l="0" t="0" r="0" b="0"/>
+            <wp:docPr id="766765383" name="Picture 1"/>
+            <wp:cNvGraphicFramePr>
+              <a:graphicFrameLocks xmlns:a="http://schemas.openxmlformats.org/drawingml/2006/main" noChangeAspect="1"/>
+            </wp:cNvGraphicFramePr>
+            <a:graphic xmlns:a="http://schemas.openxmlformats.org/drawingml/2006/main">
+              <a:graphicData uri="http://schemas.openxmlformats.org/drawingml/2006/picture">
+                <pic:pic xmlns:pic="http://schemas.openxmlformats.org/drawingml/2006/picture">
+                  <pic:nvPicPr>
+                    <pic:cNvPr id="766765383" name=""/>
+                    <pic:cNvPicPr/>
+                  </pic:nvPicPr>
+                  <pic:blipFill>
+                    <a:blip r:embed="rId5"/>
+                    <a:stretch>
+                      <a:fillRect/>
+                    </a:stretch>
+                  </pic:blipFill>
+                  <pic:spPr>
+                    <a:xfrm>
+                      <a:off x="0" y="0"/>
+                      <a:ext cx="5943600" cy="708660"/>
+                    </a:xfrm>
+                    <a:prstGeom prst="rect">
+                      <a:avLst/>
+                    </a:prstGeom>
+                  </pic:spPr>
+                </pic:pic>
+              </a:graphicData>
+            </a:graphic>
+          </wp:inline>
+        </w:drawing>
+      </w:r>
+    </w:p>
     <w:sectPr>
       <w:pgSz w:w="12240" w:h="15840"/>
       <w:pgMar w:top="1440" w:right="1440" w:bottom="1440" w:left="1440" w:header="708" w:footer="708" w:gutter="0"/>
@@ -134,6 +234,118 @@
     </w:lvl>
   </w:abstractNum>
   <w:abstractNum w:abstractNumId="1" w15:restartNumberingAfterBreak="0">
+    <w:nsid w:val="59E91014"/>
+    <w:multiLevelType w:val="hybridMultilevel"/>
+    <w:tmpl w:val="C3BEDB3E"/>
+    <w:lvl w:ilvl="0" w:tplc="A9BC2AC8">
+      <w:numFmt w:val="bullet"/>
+      <w:lvlText w:val="-"/>
+      <w:lvlJc w:val="left"/>
+      <w:pPr>
+        <w:ind w:left="720" w:hanging="360"/>
+      </w:pPr>
+      <w:rPr>
+        <w:rFonts w:ascii="Aptos" w:eastAsiaTheme="minorHAnsi" w:hAnsi="Aptos" w:cstheme="minorBidi" w:hint="default"/>
+      </w:rPr>
+    </w:lvl>
+    <w:lvl w:ilvl="1" w:tplc="10090003" w:tentative="1">
+      <w:start w:val="1"/>
+      <w:numFmt w:val="bullet"/>
+      <w:lvlText w:val="o"/>
+      <w:lvlJc w:val="left"/>
+      <w:pPr>
+        <w:ind w:left="1440" w:hanging="360"/>
+      </w:pPr>
+      <w:rPr>
+        <w:rFonts w:ascii="Courier New" w:hAnsi="Courier New" w:cs="Courier New" w:hint="default"/>
+      </w:rPr>
+    </w:lvl>
+    <w:lvl w:ilvl="2" w:tplc="10090005" w:tentative="1">
+      <w:start w:val="1"/>
+      <w:numFmt w:val="bullet"/>
+      <w:lvlText w:val=""/>
+      <w:lvlJc w:val="left"/>
+      <w:pPr>
+        <w:ind w:left="2160" w:hanging="360"/>
+      </w:pPr>
+      <w:rPr>
+        <w:rFonts w:ascii="Wingdings" w:hAnsi="Wingdings" w:hint="default"/>
+      </w:rPr>
+    </w:lvl>
+    <w:lvl w:ilvl="3" w:tplc="10090001" w:tentative="1">
+      <w:start w:val="1"/>
+      <w:numFmt w:val="bullet"/>
+      <w:lvlText w:val=""/>
+      <w:lvlJc w:val="left"/>
+      <w:pPr>
+        <w:ind w:left="2880" w:hanging="360"/>
+      </w:pPr>
+      <w:rPr>
+        <w:rFonts w:ascii="Symbol" w:hAnsi="Symbol" w:hint="default"/>
+      </w:rPr>
+    </w:lvl>
+    <w:lvl w:ilvl="4" w:tplc="10090003" w:tentative="1">
+      <w:start w:val="1"/>
+      <w:numFmt w:val="bullet"/>
+      <w:lvlText w:val="o"/>
+      <w:lvlJc w:val="left"/>
+      <w:pPr>
+        <w:ind w:left="3600" w:hanging="360"/>
+      </w:pPr>
+      <w:rPr>
+        <w:rFonts w:ascii="Courier New" w:hAnsi="Courier New" w:cs="Courier New" w:hint="default"/>
+      </w:rPr>
+    </w:lvl>
+    <w:lvl w:ilvl="5" w:tplc="10090005" w:tentative="1">
+      <w:start w:val="1"/>
+      <w:numFmt w:val="bullet"/>
+      <w:lvlText w:val=""/>
+      <w:lvlJc w:val="left"/>
+      <w:pPr>
+        <w:ind w:left="4320" w:hanging="360"/>
+      </w:pPr>
+      <w:rPr>
+        <w:rFonts w:ascii="Wingdings" w:hAnsi="Wingdings" w:hint="default"/>
+      </w:rPr>
+    </w:lvl>
+    <w:lvl w:ilvl="6" w:tplc="10090001" w:tentative="1">
+      <w:start w:val="1"/>
+      <w:numFmt w:val="bullet"/>
+      <w:lvlText w:val=""/>
+      <w:lvlJc w:val="left"/>
+      <w:pPr>
+        <w:ind w:left="5040" w:hanging="360"/>
+      </w:pPr>
+      <w:rPr>
+        <w:rFonts w:ascii="Symbol" w:hAnsi="Symbol" w:hint="default"/>
+      </w:rPr>
+    </w:lvl>
+    <w:lvl w:ilvl="7" w:tplc="10090003" w:tentative="1">
+      <w:start w:val="1"/>
+      <w:numFmt w:val="bullet"/>
+      <w:lvlText w:val="o"/>
+      <w:lvlJc w:val="left"/>
+      <w:pPr>
+        <w:ind w:left="5760" w:hanging="360"/>
+      </w:pPr>
+      <w:rPr>
+        <w:rFonts w:ascii="Courier New" w:hAnsi="Courier New" w:cs="Courier New" w:hint="default"/>
+      </w:rPr>
+    </w:lvl>
+    <w:lvl w:ilvl="8" w:tplc="10090005" w:tentative="1">
+      <w:start w:val="1"/>
+      <w:numFmt w:val="bullet"/>
+      <w:lvlText w:val=""/>
+      <w:lvlJc w:val="left"/>
+      <w:pPr>
+        <w:ind w:left="6480" w:hanging="360"/>
+      </w:pPr>
+      <w:rPr>
+        <w:rFonts w:ascii="Wingdings" w:hAnsi="Wingdings" w:hint="default"/>
+      </w:rPr>
+    </w:lvl>
+  </w:abstractNum>
+  <w:abstractNum w:abstractNumId="2" w15:restartNumberingAfterBreak="0">
     <w:nsid w:val="5E4C5C6A"/>
     <w:multiLevelType w:val="hybridMultilevel"/>
     <w:tmpl w:val="4D1463DE"/>
@@ -250,6 +462,9 @@
     <w:abstractNumId w:val="0"/>
   </w:num>
   <w:num w:numId="2" w16cid:durableId="1804232781">
+    <w:abstractNumId w:val="2"/>
+  </w:num>
+  <w:num w:numId="3" w16cid:durableId="1372535400">
     <w:abstractNumId w:val="1"/>
   </w:num>
 </w:numbering>
@@ -858,7 +1073,6 @@
   <w:style w:type="character" w:default="1" w:styleId="DefaultParagraphFont">
     <w:name w:val="Default Paragraph Font"/>
     <w:uiPriority w:val="1"/>
-    <w:semiHidden/>
     <w:unhideWhenUsed/>
   </w:style>
   <w:style w:type="table" w:default="1" w:styleId="TableNormal">

</xml_diff>

<commit_message>
profile and seat integration tests
</commit_message>
<xml_diff>
--- a/Assignment-5/Integration_tests.docx
+++ b/Assignment-5/Integration_tests.docx
@@ -95,6 +95,9 @@
     </w:p>
     <w:p>
       <w:r>
+        <w:rPr>
+          <w:noProof/>
+        </w:rPr>
         <w:drawing>
           <wp:inline distT="0" distB="0" distL="0" distR="0" wp14:anchorId="73631CFB" wp14:editId="34B9E4E4">
             <wp:extent cx="5943600" cy="708660"/>
@@ -120,6 +123,151 @@
                     <a:xfrm>
                       <a:off x="0" y="0"/>
                       <a:ext cx="5943600" cy="708660"/>
+                    </a:xfrm>
+                    <a:prstGeom prst="rect">
+                      <a:avLst/>
+                    </a:prstGeom>
+                  </pic:spPr>
+                </pic:pic>
+              </a:graphicData>
+            </a:graphic>
+          </wp:inline>
+        </w:drawing>
+      </w:r>
+    </w:p>
+    <w:p/>
+    <w:p>
+      <w:pPr>
+        <w:pStyle w:val="ListParagraph"/>
+        <w:numPr>
+          <w:ilvl w:val="0"/>
+          <w:numId w:val="1"/>
+        </w:numPr>
+      </w:pPr>
+      <w:r>
+        <w:t>profile_integration_testing.py</w:t>
+      </w:r>
+    </w:p>
+    <w:p>
+      <w:pPr>
+        <w:ind w:left="360"/>
+      </w:pPr>
+      <w:r>
+        <w:t>This test ensures that a logged-in user can successfully update their profile details. It works by sending a POST request to the /profile/{email} route with valid user details (including first name, last name, email, and password). It also checks for error handling, ensuring that the user is shown appropriate error messages when passwords do not match or when required fields are left blank.</w:t>
+      </w:r>
+    </w:p>
+    <w:p>
+      <w:r>
+        <w:rPr>
+          <w:noProof/>
+        </w:rPr>
+        <w:drawing>
+          <wp:inline distT="0" distB="0" distL="0" distR="0" wp14:anchorId="5AA28B7E" wp14:editId="7411A848">
+            <wp:extent cx="5943600" cy="784225"/>
+            <wp:effectExtent l="0" t="0" r="0" b="3175"/>
+            <wp:docPr id="708704854" name="Picture 1" descr="A black screen with white text&#10;&#10;Description automatically generated"/>
+            <wp:cNvGraphicFramePr>
+              <a:graphicFrameLocks xmlns:a="http://schemas.openxmlformats.org/drawingml/2006/main" noChangeAspect="1"/>
+            </wp:cNvGraphicFramePr>
+            <a:graphic xmlns:a="http://schemas.openxmlformats.org/drawingml/2006/main">
+              <a:graphicData uri="http://schemas.openxmlformats.org/drawingml/2006/picture">
+                <pic:pic xmlns:pic="http://schemas.openxmlformats.org/drawingml/2006/picture">
+                  <pic:nvPicPr>
+                    <pic:cNvPr id="708704854" name="Picture 1" descr="A black screen with white text&#10;&#10;Description automatically generated"/>
+                    <pic:cNvPicPr/>
+                  </pic:nvPicPr>
+                  <pic:blipFill>
+                    <a:blip r:embed="rId6">
+                      <a:extLst>
+                        <a:ext uri="{28A0092B-C50C-407E-A947-70E740481C1C}">
+                          <a14:useLocalDpi xmlns:a14="http://schemas.microsoft.com/office/drawing/2010/main" val="0"/>
+                        </a:ext>
+                      </a:extLst>
+                    </a:blip>
+                    <a:stretch>
+                      <a:fillRect/>
+                    </a:stretch>
+                  </pic:blipFill>
+                  <pic:spPr>
+                    <a:xfrm>
+                      <a:off x="0" y="0"/>
+                      <a:ext cx="5943600" cy="784225"/>
+                    </a:xfrm>
+                    <a:prstGeom prst="rect">
+                      <a:avLst/>
+                    </a:prstGeom>
+                  </pic:spPr>
+                </pic:pic>
+              </a:graphicData>
+            </a:graphic>
+          </wp:inline>
+        </w:drawing>
+      </w:r>
+    </w:p>
+    <w:p/>
+    <w:p>
+      <w:pPr>
+        <w:pStyle w:val="ListParagraph"/>
+        <w:numPr>
+          <w:ilvl w:val="0"/>
+          <w:numId w:val="1"/>
+        </w:numPr>
+      </w:pPr>
+      <w:r>
+        <w:t>seat_selection_integration_testing.py</w:t>
+      </w:r>
+    </w:p>
+    <w:p>
+      <w:pPr>
+        <w:ind w:left="360"/>
+      </w:pPr>
+      <w:r>
+        <w:t xml:space="preserve">This test verifies that a logged-in user can successfully select seats for a flight. It simulates a user who is logged in (by setting the session with the user's email) and sends a POST request to the /save-seat-selection route with the seat choices. The test checks whether the seat selection is correctly saved in the database for the logged-in user and ensures that the user is redirected to the </w:t>
+      </w:r>
+      <w:r>
+        <w:t>profile management page</w:t>
+      </w:r>
+      <w:r>
+        <w:t xml:space="preserve"> after a successful selection. Additionally, the test validates that if the user is not logged in, they are redirected to the login page when trying to access the seat selection page.</w:t>
+      </w:r>
+    </w:p>
+    <w:p>
+      <w:r>
+        <w:rPr>
+          <w:noProof/>
+        </w:rPr>
+        <w:lastRenderedPageBreak/>
+        <w:drawing>
+          <wp:inline distT="0" distB="0" distL="0" distR="0" wp14:anchorId="6E5193CD" wp14:editId="08DD14EB">
+            <wp:extent cx="5943600" cy="698500"/>
+            <wp:effectExtent l="0" t="0" r="0" b="0"/>
+            <wp:docPr id="232575808" name="Picture 2"/>
+            <wp:cNvGraphicFramePr>
+              <a:graphicFrameLocks xmlns:a="http://schemas.openxmlformats.org/drawingml/2006/main" noChangeAspect="1"/>
+            </wp:cNvGraphicFramePr>
+            <a:graphic xmlns:a="http://schemas.openxmlformats.org/drawingml/2006/main">
+              <a:graphicData uri="http://schemas.openxmlformats.org/drawingml/2006/picture">
+                <pic:pic xmlns:pic="http://schemas.openxmlformats.org/drawingml/2006/picture">
+                  <pic:nvPicPr>
+                    <pic:cNvPr id="232575808" name="Picture 232575808"/>
+                    <pic:cNvPicPr/>
+                  </pic:nvPicPr>
+                  <pic:blipFill>
+                    <a:blip r:embed="rId7">
+                      <a:extLst>
+                        <a:ext uri="{28A0092B-C50C-407E-A947-70E740481C1C}">
+                          <a14:useLocalDpi xmlns:a14="http://schemas.microsoft.com/office/drawing/2010/main" val="0"/>
+                        </a:ext>
+                      </a:extLst>
+                    </a:blip>
+                    <a:stretch>
+                      <a:fillRect/>
+                    </a:stretch>
+                  </pic:blipFill>
+                  <pic:spPr>
+                    <a:xfrm>
+                      <a:off x="0" y="0"/>
+                      <a:ext cx="5943600" cy="698500"/>
                     </a:xfrm>
                     <a:prstGeom prst="rect">
                       <a:avLst/>

</xml_diff>

<commit_message>
updated task_distribution and integration_tests
</commit_message>
<xml_diff>
--- a/Assignment-5/Integration_tests.docx
+++ b/Assignment-5/Integration_tests.docx
@@ -232,6 +232,11 @@
       </w:r>
     </w:p>
     <w:p>
+      <w:pPr>
+        <w:ind w:left="360"/>
+      </w:pPr>
+    </w:p>
+    <w:p>
       <w:r>
         <w:rPr>
           <w:noProof/>
@@ -268,6 +273,77 @@
                     <a:xfrm>
                       <a:off x="0" y="0"/>
                       <a:ext cx="5943600" cy="698500"/>
+                    </a:xfrm>
+                    <a:prstGeom prst="rect">
+                      <a:avLst/>
+                    </a:prstGeom>
+                  </pic:spPr>
+                </pic:pic>
+              </a:graphicData>
+            </a:graphic>
+          </wp:inline>
+        </w:drawing>
+      </w:r>
+    </w:p>
+    <w:p/>
+    <w:p>
+      <w:pPr>
+        <w:pStyle w:val="ListParagraph"/>
+        <w:numPr>
+          <w:ilvl w:val="0"/>
+          <w:numId w:val="1"/>
+        </w:numPr>
+      </w:pPr>
+      <w:r>
+        <w:t xml:space="preserve">login_booking_integration_testing.py </w:t>
+      </w:r>
+    </w:p>
+    <w:p>
+      <w:pPr>
+        <w:pStyle w:val="ListParagraph"/>
+      </w:pPr>
+      <w:r>
+        <w:t>This script sets up a test client and clears the MongoDB collections before inserting a test user and some booking records. It then tests the integration between the login functionality and the booking history retrieval by using a POST request to the /login route to simulate a user login, sending the test user’s email and password as form data. The response is checked to ensure the login was successful by verifying the status code and the presence of the “</w:t>
+      </w:r>
+      <w:proofErr w:type="spellStart"/>
+      <w:r>
+        <w:t>flightsearch</w:t>
+      </w:r>
+      <w:proofErr w:type="spellEnd"/>
+      <w:r>
+        <w:t xml:space="preserve">” keyword in the response data. After logging in, the script uses a GET request to access the /booking-history route, checking the response status to ensure the booking history page is successfully retrieved. It then verifies that the booking history content Is correctly displayed by checking for specific booking details in the response data. This approach ensures that authenticated users can successfully view their booking history, demonstrating the integration of the login process with the booking history </w:t>
+      </w:r>
+      <w:r>
+        <w:t>retrieval.</w:t>
+      </w:r>
+    </w:p>
+    <w:p>
+      <w:r>
+        <w:drawing>
+          <wp:inline distT="0" distB="0" distL="0" distR="0" wp14:anchorId="3F70F072" wp14:editId="0E3E09A1">
+            <wp:extent cx="5943600" cy="609600"/>
+            <wp:effectExtent l="0" t="0" r="0" b="0"/>
+            <wp:docPr id="666049706" name="Picture 1"/>
+            <wp:cNvGraphicFramePr>
+              <a:graphicFrameLocks xmlns:a="http://schemas.openxmlformats.org/drawingml/2006/main" noChangeAspect="1"/>
+            </wp:cNvGraphicFramePr>
+            <a:graphic xmlns:a="http://schemas.openxmlformats.org/drawingml/2006/main">
+              <a:graphicData uri="http://schemas.openxmlformats.org/drawingml/2006/picture">
+                <pic:pic xmlns:pic="http://schemas.openxmlformats.org/drawingml/2006/picture">
+                  <pic:nvPicPr>
+                    <pic:cNvPr id="666049706" name=""/>
+                    <pic:cNvPicPr/>
+                  </pic:nvPicPr>
+                  <pic:blipFill>
+                    <a:blip r:embed="rId8"/>
+                    <a:stretch>
+                      <a:fillRect/>
+                    </a:stretch>
+                  </pic:blipFill>
+                  <pic:spPr>
+                    <a:xfrm>
+                      <a:off x="0" y="0"/>
+                      <a:ext cx="5943600" cy="609600"/>
                     </a:xfrm>
                     <a:prstGeom prst="rect">
                       <a:avLst/>
@@ -1221,6 +1297,7 @@
   <w:style w:type="character" w:default="1" w:styleId="DefaultParagraphFont">
     <w:name w:val="Default Paragraph Font"/>
     <w:uiPriority w:val="1"/>
+    <w:semiHidden/>
     <w:unhideWhenUsed/>
   </w:style>
   <w:style w:type="table" w:default="1" w:styleId="TableNormal">

</xml_diff>